<commit_message>
puntjes op i zetten verslag
</commit_message>
<xml_diff>
--- a/Verslag-Webapplicaties-Alec-Van-Oosterwijck.docx
+++ b/Verslag-Webapplicaties-Alec-Van-Oosterwijck.docx
@@ -35,7 +35,7 @@
       <w:pPr>
         <w:pStyle w:val="Kop1zondernummer"/>
       </w:pPr>
-      <w:bookmarkStart w:id="1" w:name="_Toc85393028"/>
+      <w:bookmarkStart w:id="1" w:name="_Toc116820579"/>
       <w:r>
         <w:lastRenderedPageBreak/>
         <w:t>Inhoudsopgave</w:t>
@@ -96,7 +96,7 @@
           <w:r>
             <w:fldChar w:fldCharType="separate"/>
           </w:r>
-          <w:hyperlink w:anchor="_Toc85393028" w:history="1">
+          <w:hyperlink w:anchor="_Toc116820579" w:history="1">
             <w:r>
               <w:rPr>
                 <w:rStyle w:val="Hyperlink"/>
@@ -123,7 +123,7 @@
                 <w:noProof/>
                 <w:webHidden/>
               </w:rPr>
-              <w:instrText xml:space="preserve"> PAGEREF _Toc85393028 \h </w:instrText>
+              <w:instrText xml:space="preserve"> PAGEREF _Toc116820579 \h </w:instrText>
             </w:r>
             <w:r>
               <w:rPr>
@@ -165,7 +165,7 @@
               <w:szCs w:val="22"/>
             </w:rPr>
           </w:pPr>
-          <w:hyperlink w:anchor="_Toc85393029" w:history="1">
+          <w:hyperlink w:anchor="_Toc116820580" w:history="1">
             <w:r>
               <w:rPr>
                 <w:rStyle w:val="Hyperlink"/>
@@ -192,7 +192,7 @@
                 <w:noProof/>
                 <w:webHidden/>
               </w:rPr>
-              <w:instrText xml:space="preserve"> PAGEREF _Toc85393029 \h </w:instrText>
+              <w:instrText xml:space="preserve"> PAGEREF _Toc116820580 \h </w:instrText>
             </w:r>
             <w:r>
               <w:rPr>
@@ -212,7 +212,7 @@
                 <w:noProof/>
                 <w:webHidden/>
               </w:rPr>
-              <w:t>5</w:t>
+              <w:t>9</w:t>
             </w:r>
             <w:r>
               <w:rPr>
@@ -234,7 +234,7 @@
               <w:szCs w:val="22"/>
             </w:rPr>
           </w:pPr>
-          <w:hyperlink w:anchor="_Toc85393030" w:history="1">
+          <w:hyperlink w:anchor="_Toc116820581" w:history="1">
             <w:r>
               <w:rPr>
                 <w:rStyle w:val="Hyperlink"/>
@@ -278,7 +278,7 @@
                 <w:noProof/>
                 <w:webHidden/>
               </w:rPr>
-              <w:instrText xml:space="preserve"> PAGEREF _Toc85393030 \h </w:instrText>
+              <w:instrText xml:space="preserve"> PAGEREF _Toc116820581 \h </w:instrText>
             </w:r>
             <w:r>
               <w:rPr>
@@ -298,7 +298,7 @@
                 <w:noProof/>
                 <w:webHidden/>
               </w:rPr>
-              <w:t>7</w:t>
+              <w:t>11</w:t>
             </w:r>
             <w:r>
               <w:rPr>
@@ -319,7 +319,7 @@
               <w:szCs w:val="22"/>
             </w:rPr>
           </w:pPr>
-          <w:hyperlink w:anchor="_Toc85393031" w:history="1">
+          <w:hyperlink w:anchor="_Toc116820582" w:history="1">
             <w:r>
               <w:rPr>
                 <w:rStyle w:val="Hyperlink"/>
@@ -362,7 +362,7 @@
                 <w:noProof/>
                 <w:webHidden/>
               </w:rPr>
-              <w:instrText xml:space="preserve"> PAGEREF _Toc85393031 \h </w:instrText>
+              <w:instrText xml:space="preserve"> PAGEREF _Toc116820582 \h </w:instrText>
             </w:r>
             <w:r>
               <w:rPr>
@@ -382,7 +382,7 @@
                 <w:noProof/>
                 <w:webHidden/>
               </w:rPr>
-              <w:t>7</w:t>
+              <w:t>11</w:t>
             </w:r>
             <w:r>
               <w:rPr>
@@ -403,7 +403,7 @@
               <w:szCs w:val="22"/>
             </w:rPr>
           </w:pPr>
-          <w:hyperlink w:anchor="_Toc85393032" w:history="1">
+          <w:hyperlink w:anchor="_Toc116820583" w:history="1">
             <w:r>
               <w:rPr>
                 <w:rStyle w:val="Hyperlink"/>
@@ -446,7 +446,7 @@
                 <w:noProof/>
                 <w:webHidden/>
               </w:rPr>
-              <w:instrText xml:space="preserve"> PAGEREF _Toc85393032 \h </w:instrText>
+              <w:instrText xml:space="preserve"> PAGEREF _Toc116820583 \h </w:instrText>
             </w:r>
             <w:r>
               <w:rPr>
@@ -466,7 +466,7 @@
                 <w:noProof/>
                 <w:webHidden/>
               </w:rPr>
-              <w:t>8</w:t>
+              <w:t>12</w:t>
             </w:r>
             <w:r>
               <w:rPr>
@@ -486,7 +486,7 @@
               <w:szCs w:val="22"/>
             </w:rPr>
           </w:pPr>
-          <w:hyperlink w:anchor="_Toc85393033" w:history="1">
+          <w:hyperlink w:anchor="_Toc116820584" w:history="1">
             <w:r>
               <w:rPr>
                 <w:rStyle w:val="Hyperlink"/>
@@ -505,7 +505,7 @@
               <w:rPr>
                 <w:rStyle w:val="Hyperlink"/>
               </w:rPr>
-              <w:t>Register pagina</w:t>
+              <w:t xml:space="preserve">Register pagina   </w:t>
             </w:r>
             <w:r>
               <w:rPr>
@@ -523,7 +523,7 @@
               <w:rPr>
                 <w:webHidden/>
               </w:rPr>
-              <w:instrText xml:space="preserve"> PAGEREF _Toc85393033 \h </w:instrText>
+              <w:instrText xml:space="preserve"> PAGEREF _Toc116820584 \h </w:instrText>
             </w:r>
             <w:r>
               <w:rPr>
@@ -540,7 +540,7 @@
               <w:rPr>
                 <w:webHidden/>
               </w:rPr>
-              <w:t>8</w:t>
+              <w:t>12</w:t>
             </w:r>
             <w:r>
               <w:rPr>
@@ -559,35 +559,21 @@
               <w:szCs w:val="22"/>
             </w:rPr>
           </w:pPr>
-          <w:hyperlink w:anchor="_Toc85393034" w:history="1">
+          <w:hyperlink w:anchor="_Toc116820585" w:history="1">
             <w:r>
               <w:rPr>
                 <w:rStyle w:val="Hyperlink"/>
               </w:rPr>
-              <w:t>1.2.2</w:t>
-            </w:r>
-            <w:r>
-              <w:rPr>
-                <w:rFonts w:asciiTheme="minorHAnsi" w:eastAsiaTheme="minorEastAsia" w:hAnsiTheme="minorHAnsi" w:cstheme="minorBidi"/>
-                <w:sz w:val="22"/>
-                <w:szCs w:val="22"/>
+              <w:t>Dit is de register pagina, om in te kunnen loggen moeten ze zich eerst registreren.</w:t>
+            </w:r>
+            <w:r>
+              <w:rPr>
+                <w:webHidden/>
               </w:rPr>
               <w:tab/>
             </w:r>
             <w:r>
               <w:rPr>
-                <w:rStyle w:val="Hyperlink"/>
-              </w:rPr>
-              <w:t>Inlog pagina.</w:t>
-            </w:r>
-            <w:r>
-              <w:rPr>
-                <w:webHidden/>
-              </w:rPr>
-              <w:tab/>
-            </w:r>
-            <w:r>
-              <w:rPr>
                 <w:webHidden/>
               </w:rPr>
               <w:fldChar w:fldCharType="begin"/>
@@ -596,7 +582,7 @@
               <w:rPr>
                 <w:webHidden/>
               </w:rPr>
-              <w:instrText xml:space="preserve"> PAGEREF _Toc85393034 \h </w:instrText>
+              <w:instrText xml:space="preserve"> PAGEREF _Toc116820585 \h </w:instrText>
             </w:r>
             <w:r>
               <w:rPr>
@@ -613,7 +599,7 @@
               <w:rPr>
                 <w:webHidden/>
               </w:rPr>
-              <w:t>9</w:t>
+              <w:t>12</w:t>
             </w:r>
             <w:r>
               <w:rPr>
@@ -632,12 +618,12 @@
               <w:szCs w:val="22"/>
             </w:rPr>
           </w:pPr>
-          <w:hyperlink w:anchor="_Toc85393035" w:history="1">
+          <w:hyperlink w:anchor="_Toc116820586" w:history="1">
             <w:r>
               <w:rPr>
                 <w:rStyle w:val="Hyperlink"/>
               </w:rPr>
-              <w:t>1.2.3</w:t>
+              <w:t>1.2.2</w:t>
             </w:r>
             <w:r>
               <w:rPr>
@@ -651,7 +637,7 @@
               <w:rPr>
                 <w:rStyle w:val="Hyperlink"/>
               </w:rPr>
-              <w:t>Roulette pagina.</w:t>
+              <w:t>Inlog pagina</w:t>
             </w:r>
             <w:r>
               <w:rPr>
@@ -669,7 +655,7 @@
               <w:rPr>
                 <w:webHidden/>
               </w:rPr>
-              <w:instrText xml:space="preserve"> PAGEREF _Toc85393035 \h </w:instrText>
+              <w:instrText xml:space="preserve"> PAGEREF _Toc116820586 \h </w:instrText>
             </w:r>
             <w:r>
               <w:rPr>
@@ -686,7 +672,7 @@
               <w:rPr>
                 <w:webHidden/>
               </w:rPr>
-              <w:t>10</w:t>
+              <w:t>13</w:t>
             </w:r>
             <w:r>
               <w:rPr>
@@ -705,35 +691,21 @@
               <w:szCs w:val="22"/>
             </w:rPr>
           </w:pPr>
-          <w:hyperlink w:anchor="_Toc85393036" w:history="1">
+          <w:hyperlink w:anchor="_Toc116820587" w:history="1">
             <w:r>
               <w:rPr>
                 <w:rStyle w:val="Hyperlink"/>
               </w:rPr>
-              <w:t>1.2.4</w:t>
-            </w:r>
-            <w:r>
-              <w:rPr>
-                <w:rFonts w:asciiTheme="minorHAnsi" w:eastAsiaTheme="minorEastAsia" w:hAnsiTheme="minorHAnsi" w:cstheme="minorBidi"/>
-                <w:sz w:val="22"/>
-                <w:szCs w:val="22"/>
+              <w:t xml:space="preserve">  Dit is de log in pagina.</w:t>
+            </w:r>
+            <w:r>
+              <w:rPr>
+                <w:webHidden/>
               </w:rPr>
               <w:tab/>
             </w:r>
             <w:r>
               <w:rPr>
-                <w:rStyle w:val="Hyperlink"/>
-              </w:rPr>
-              <w:t>Shop pagina.</w:t>
-            </w:r>
-            <w:r>
-              <w:rPr>
-                <w:webHidden/>
-              </w:rPr>
-              <w:tab/>
-            </w:r>
-            <w:r>
-              <w:rPr>
                 <w:webHidden/>
               </w:rPr>
               <w:fldChar w:fldCharType="begin"/>
@@ -742,7 +714,7 @@
               <w:rPr>
                 <w:webHidden/>
               </w:rPr>
-              <w:instrText xml:space="preserve"> PAGEREF _Toc85393036 \h </w:instrText>
+              <w:instrText xml:space="preserve"> PAGEREF _Toc116820587 \h </w:instrText>
             </w:r>
             <w:r>
               <w:rPr>
@@ -759,7 +731,7 @@
               <w:rPr>
                 <w:webHidden/>
               </w:rPr>
-              <w:t>11</w:t>
+              <w:t>13</w:t>
             </w:r>
             <w:r>
               <w:rPr>
@@ -778,12 +750,12 @@
               <w:szCs w:val="22"/>
             </w:rPr>
           </w:pPr>
-          <w:hyperlink w:anchor="_Toc85393037" w:history="1">
+          <w:hyperlink w:anchor="_Toc116820588" w:history="1">
             <w:r>
               <w:rPr>
                 <w:rStyle w:val="Hyperlink"/>
               </w:rPr>
-              <w:t>1.2.5</w:t>
+              <w:t>1.2.3</w:t>
             </w:r>
             <w:r>
               <w:rPr>
@@ -797,7 +769,7 @@
               <w:rPr>
                 <w:rStyle w:val="Hyperlink"/>
               </w:rPr>
-              <w:t>ERD-schema.</w:t>
+              <w:t>Admin shop pagina</w:t>
             </w:r>
             <w:r>
               <w:rPr>
@@ -815,7 +787,7 @@
               <w:rPr>
                 <w:webHidden/>
               </w:rPr>
-              <w:instrText xml:space="preserve"> PAGEREF _Toc85393037 \h </w:instrText>
+              <w:instrText xml:space="preserve"> PAGEREF _Toc116820588 \h </w:instrText>
             </w:r>
             <w:r>
               <w:rPr>
@@ -832,7 +804,756 @@
               <w:rPr>
                 <w:webHidden/>
               </w:rPr>
-              <w:t>11</w:t>
+              <w:t>13</w:t>
+            </w:r>
+            <w:r>
+              <w:rPr>
+                <w:webHidden/>
+              </w:rPr>
+              <w:fldChar w:fldCharType="end"/>
+            </w:r>
+          </w:hyperlink>
+        </w:p>
+        <w:p>
+          <w:pPr>
+            <w:pStyle w:val="Inhopg3"/>
+            <w:rPr>
+              <w:rFonts w:asciiTheme="minorHAnsi" w:eastAsiaTheme="minorEastAsia" w:hAnsiTheme="minorHAnsi" w:cstheme="minorBidi"/>
+              <w:sz w:val="22"/>
+              <w:szCs w:val="22"/>
+            </w:rPr>
+          </w:pPr>
+          <w:hyperlink w:anchor="_Toc116820589" w:history="1">
+            <w:r>
+              <w:rPr>
+                <w:rStyle w:val="Hyperlink"/>
+              </w:rPr>
+              <w:t>1.2.4</w:t>
+            </w:r>
+            <w:r>
+              <w:rPr>
+                <w:rFonts w:asciiTheme="minorHAnsi" w:eastAsiaTheme="minorEastAsia" w:hAnsiTheme="minorHAnsi" w:cstheme="minorBidi"/>
+                <w:sz w:val="22"/>
+                <w:szCs w:val="22"/>
+              </w:rPr>
+              <w:tab/>
+            </w:r>
+            <w:r>
+              <w:rPr>
+                <w:rStyle w:val="Hyperlink"/>
+              </w:rPr>
+              <w:t>Admin tattoo pagina</w:t>
+            </w:r>
+            <w:r>
+              <w:rPr>
+                <w:webHidden/>
+              </w:rPr>
+              <w:tab/>
+            </w:r>
+            <w:r>
+              <w:rPr>
+                <w:webHidden/>
+              </w:rPr>
+              <w:fldChar w:fldCharType="begin"/>
+            </w:r>
+            <w:r>
+              <w:rPr>
+                <w:webHidden/>
+              </w:rPr>
+              <w:instrText xml:space="preserve"> PAGEREF _Toc116820589 \h </w:instrText>
+            </w:r>
+            <w:r>
+              <w:rPr>
+                <w:webHidden/>
+              </w:rPr>
+            </w:r>
+            <w:r>
+              <w:rPr>
+                <w:webHidden/>
+              </w:rPr>
+              <w:fldChar w:fldCharType="separate"/>
+            </w:r>
+            <w:r>
+              <w:rPr>
+                <w:webHidden/>
+              </w:rPr>
+              <w:t>15</w:t>
+            </w:r>
+            <w:r>
+              <w:rPr>
+                <w:webHidden/>
+              </w:rPr>
+              <w:fldChar w:fldCharType="end"/>
+            </w:r>
+          </w:hyperlink>
+        </w:p>
+        <w:p>
+          <w:pPr>
+            <w:pStyle w:val="Inhopg3"/>
+            <w:rPr>
+              <w:rFonts w:asciiTheme="minorHAnsi" w:eastAsiaTheme="minorEastAsia" w:hAnsiTheme="minorHAnsi" w:cstheme="minorBidi"/>
+              <w:sz w:val="22"/>
+              <w:szCs w:val="22"/>
+            </w:rPr>
+          </w:pPr>
+          <w:hyperlink w:anchor="_Toc116820590" w:history="1">
+            <w:r>
+              <w:rPr>
+                <w:rStyle w:val="Hyperlink"/>
+              </w:rPr>
+              <w:t>1.2.5</w:t>
+            </w:r>
+            <w:r>
+              <w:rPr>
+                <w:rFonts w:asciiTheme="minorHAnsi" w:eastAsiaTheme="minorEastAsia" w:hAnsiTheme="minorHAnsi" w:cstheme="minorBidi"/>
+                <w:sz w:val="22"/>
+                <w:szCs w:val="22"/>
+              </w:rPr>
+              <w:tab/>
+            </w:r>
+            <w:r>
+              <w:rPr>
+                <w:rStyle w:val="Hyperlink"/>
+              </w:rPr>
+              <w:t>Admin artiest pagina</w:t>
+            </w:r>
+            <w:r>
+              <w:rPr>
+                <w:webHidden/>
+              </w:rPr>
+              <w:tab/>
+            </w:r>
+            <w:r>
+              <w:rPr>
+                <w:webHidden/>
+              </w:rPr>
+              <w:fldChar w:fldCharType="begin"/>
+            </w:r>
+            <w:r>
+              <w:rPr>
+                <w:webHidden/>
+              </w:rPr>
+              <w:instrText xml:space="preserve"> PAGEREF _Toc116820590 \h </w:instrText>
+            </w:r>
+            <w:r>
+              <w:rPr>
+                <w:webHidden/>
+              </w:rPr>
+            </w:r>
+            <w:r>
+              <w:rPr>
+                <w:webHidden/>
+              </w:rPr>
+              <w:fldChar w:fldCharType="separate"/>
+            </w:r>
+            <w:r>
+              <w:rPr>
+                <w:webHidden/>
+              </w:rPr>
+              <w:t>16</w:t>
+            </w:r>
+            <w:r>
+              <w:rPr>
+                <w:webHidden/>
+              </w:rPr>
+              <w:fldChar w:fldCharType="end"/>
+            </w:r>
+          </w:hyperlink>
+        </w:p>
+        <w:p>
+          <w:pPr>
+            <w:pStyle w:val="Inhopg3"/>
+            <w:rPr>
+              <w:rFonts w:asciiTheme="minorHAnsi" w:eastAsiaTheme="minorEastAsia" w:hAnsiTheme="minorHAnsi" w:cstheme="minorBidi"/>
+              <w:sz w:val="22"/>
+              <w:szCs w:val="22"/>
+            </w:rPr>
+          </w:pPr>
+          <w:hyperlink w:anchor="_Toc116820591" w:history="1">
+            <w:r>
+              <w:rPr>
+                <w:webHidden/>
+              </w:rPr>
+              <w:tab/>
+            </w:r>
+            <w:r>
+              <w:rPr>
+                <w:webHidden/>
+              </w:rPr>
+              <w:fldChar w:fldCharType="begin"/>
+            </w:r>
+            <w:r>
+              <w:rPr>
+                <w:webHidden/>
+              </w:rPr>
+              <w:instrText xml:space="preserve"> PAGEREF _Toc116820591 \h </w:instrText>
+            </w:r>
+            <w:r>
+              <w:rPr>
+                <w:webHidden/>
+              </w:rPr>
+            </w:r>
+            <w:r>
+              <w:rPr>
+                <w:webHidden/>
+              </w:rPr>
+              <w:fldChar w:fldCharType="separate"/>
+            </w:r>
+            <w:r>
+              <w:rPr>
+                <w:webHidden/>
+              </w:rPr>
+              <w:t>16</w:t>
+            </w:r>
+            <w:r>
+              <w:rPr>
+                <w:webHidden/>
+              </w:rPr>
+              <w:fldChar w:fldCharType="end"/>
+            </w:r>
+          </w:hyperlink>
+        </w:p>
+        <w:p>
+          <w:pPr>
+            <w:pStyle w:val="Inhopg3"/>
+            <w:rPr>
+              <w:rFonts w:asciiTheme="minorHAnsi" w:eastAsiaTheme="minorEastAsia" w:hAnsiTheme="minorHAnsi" w:cstheme="minorBidi"/>
+              <w:sz w:val="22"/>
+              <w:szCs w:val="22"/>
+            </w:rPr>
+          </w:pPr>
+          <w:hyperlink w:anchor="_Toc116820592" w:history="1">
+            <w:r>
+              <w:rPr>
+                <w:rStyle w:val="Hyperlink"/>
+              </w:rPr>
+              <w:t>1.2.6</w:t>
+            </w:r>
+            <w:r>
+              <w:rPr>
+                <w:rFonts w:asciiTheme="minorHAnsi" w:eastAsiaTheme="minorEastAsia" w:hAnsiTheme="minorHAnsi" w:cstheme="minorBidi"/>
+                <w:sz w:val="22"/>
+                <w:szCs w:val="22"/>
+              </w:rPr>
+              <w:tab/>
+            </w:r>
+            <w:r>
+              <w:rPr>
+                <w:rStyle w:val="Hyperlink"/>
+              </w:rPr>
+              <w:t>artiest pagina     Dit is de artiest pagina, hier kan men de artiesten bekijken. Wanneer men een artiest interessant vinden kunnen mensen op contact klikken waarbij ze naar de contacteer pagina gaan.</w:t>
+            </w:r>
+            <w:r>
+              <w:rPr>
+                <w:webHidden/>
+              </w:rPr>
+              <w:tab/>
+            </w:r>
+            <w:r>
+              <w:rPr>
+                <w:webHidden/>
+              </w:rPr>
+              <w:fldChar w:fldCharType="begin"/>
+            </w:r>
+            <w:r>
+              <w:rPr>
+                <w:webHidden/>
+              </w:rPr>
+              <w:instrText xml:space="preserve"> PAGEREF _Toc116820592 \h </w:instrText>
+            </w:r>
+            <w:r>
+              <w:rPr>
+                <w:webHidden/>
+              </w:rPr>
+            </w:r>
+            <w:r>
+              <w:rPr>
+                <w:webHidden/>
+              </w:rPr>
+              <w:fldChar w:fldCharType="separate"/>
+            </w:r>
+            <w:r>
+              <w:rPr>
+                <w:webHidden/>
+              </w:rPr>
+              <w:t>17</w:t>
+            </w:r>
+            <w:r>
+              <w:rPr>
+                <w:webHidden/>
+              </w:rPr>
+              <w:fldChar w:fldCharType="end"/>
+            </w:r>
+          </w:hyperlink>
+        </w:p>
+        <w:p>
+          <w:pPr>
+            <w:pStyle w:val="Inhopg3"/>
+            <w:rPr>
+              <w:rFonts w:asciiTheme="minorHAnsi" w:eastAsiaTheme="minorEastAsia" w:hAnsiTheme="minorHAnsi" w:cstheme="minorBidi"/>
+              <w:sz w:val="22"/>
+              <w:szCs w:val="22"/>
+            </w:rPr>
+          </w:pPr>
+          <w:hyperlink w:anchor="_Toc116820593" w:history="1">
+            <w:r>
+              <w:rPr>
+                <w:rStyle w:val="Hyperlink"/>
+              </w:rPr>
+              <w:t>1.2.7</w:t>
+            </w:r>
+            <w:r>
+              <w:rPr>
+                <w:rFonts w:asciiTheme="minorHAnsi" w:eastAsiaTheme="minorEastAsia" w:hAnsiTheme="minorHAnsi" w:cstheme="minorBidi"/>
+                <w:sz w:val="22"/>
+                <w:szCs w:val="22"/>
+              </w:rPr>
+              <w:tab/>
+            </w:r>
+            <w:r>
+              <w:rPr>
+                <w:rStyle w:val="Hyperlink"/>
+              </w:rPr>
+              <w:t>Home pagina</w:t>
+            </w:r>
+            <w:r>
+              <w:rPr>
+                <w:webHidden/>
+              </w:rPr>
+              <w:tab/>
+            </w:r>
+            <w:r>
+              <w:rPr>
+                <w:webHidden/>
+              </w:rPr>
+              <w:fldChar w:fldCharType="begin"/>
+            </w:r>
+            <w:r>
+              <w:rPr>
+                <w:webHidden/>
+              </w:rPr>
+              <w:instrText xml:space="preserve"> PAGEREF _Toc116820593 \h </w:instrText>
+            </w:r>
+            <w:r>
+              <w:rPr>
+                <w:webHidden/>
+              </w:rPr>
+            </w:r>
+            <w:r>
+              <w:rPr>
+                <w:webHidden/>
+              </w:rPr>
+              <w:fldChar w:fldCharType="separate"/>
+            </w:r>
+            <w:r>
+              <w:rPr>
+                <w:webHidden/>
+              </w:rPr>
+              <w:t>17</w:t>
+            </w:r>
+            <w:r>
+              <w:rPr>
+                <w:webHidden/>
+              </w:rPr>
+              <w:fldChar w:fldCharType="end"/>
+            </w:r>
+          </w:hyperlink>
+        </w:p>
+        <w:p>
+          <w:pPr>
+            <w:pStyle w:val="Inhopg3"/>
+            <w:rPr>
+              <w:rFonts w:asciiTheme="minorHAnsi" w:eastAsiaTheme="minorEastAsia" w:hAnsiTheme="minorHAnsi" w:cstheme="minorBidi"/>
+              <w:sz w:val="22"/>
+              <w:szCs w:val="22"/>
+            </w:rPr>
+          </w:pPr>
+          <w:hyperlink w:anchor="_Toc116820594" w:history="1">
+            <w:r>
+              <w:rPr>
+                <w:rStyle w:val="Hyperlink"/>
+              </w:rPr>
+              <w:t>1.2.8</w:t>
+            </w:r>
+            <w:r>
+              <w:rPr>
+                <w:rFonts w:asciiTheme="minorHAnsi" w:eastAsiaTheme="minorEastAsia" w:hAnsiTheme="minorHAnsi" w:cstheme="minorBidi"/>
+                <w:sz w:val="22"/>
+                <w:szCs w:val="22"/>
+              </w:rPr>
+              <w:tab/>
+            </w:r>
+            <w:r>
+              <w:rPr>
+                <w:rStyle w:val="Hyperlink"/>
+              </w:rPr>
+              <w:t>ShopDetail Page</w:t>
+            </w:r>
+            <w:r>
+              <w:rPr>
+                <w:webHidden/>
+              </w:rPr>
+              <w:tab/>
+            </w:r>
+            <w:r>
+              <w:rPr>
+                <w:webHidden/>
+              </w:rPr>
+              <w:fldChar w:fldCharType="begin"/>
+            </w:r>
+            <w:r>
+              <w:rPr>
+                <w:webHidden/>
+              </w:rPr>
+              <w:instrText xml:space="preserve"> PAGEREF _Toc116820594 \h </w:instrText>
+            </w:r>
+            <w:r>
+              <w:rPr>
+                <w:webHidden/>
+              </w:rPr>
+            </w:r>
+            <w:r>
+              <w:rPr>
+                <w:webHidden/>
+              </w:rPr>
+              <w:fldChar w:fldCharType="separate"/>
+            </w:r>
+            <w:r>
+              <w:rPr>
+                <w:webHidden/>
+              </w:rPr>
+              <w:t>18</w:t>
+            </w:r>
+            <w:r>
+              <w:rPr>
+                <w:webHidden/>
+              </w:rPr>
+              <w:fldChar w:fldCharType="end"/>
+            </w:r>
+          </w:hyperlink>
+        </w:p>
+        <w:p>
+          <w:pPr>
+            <w:pStyle w:val="Inhopg3"/>
+            <w:rPr>
+              <w:rFonts w:asciiTheme="minorHAnsi" w:eastAsiaTheme="minorEastAsia" w:hAnsiTheme="minorHAnsi" w:cstheme="minorBidi"/>
+              <w:sz w:val="22"/>
+              <w:szCs w:val="22"/>
+            </w:rPr>
+          </w:pPr>
+          <w:hyperlink w:anchor="_Toc116820595" w:history="1">
+            <w:r>
+              <w:rPr>
+                <w:rStyle w:val="Hyperlink"/>
+              </w:rPr>
+              <w:t>1.2.9</w:t>
+            </w:r>
+            <w:r>
+              <w:rPr>
+                <w:rFonts w:asciiTheme="minorHAnsi" w:eastAsiaTheme="minorEastAsia" w:hAnsiTheme="minorHAnsi" w:cstheme="minorBidi"/>
+                <w:sz w:val="22"/>
+                <w:szCs w:val="22"/>
+              </w:rPr>
+              <w:tab/>
+            </w:r>
+            <w:r>
+              <w:rPr>
+                <w:rStyle w:val="Hyperlink"/>
+              </w:rPr>
+              <w:t>Tattoo detail page</w:t>
+            </w:r>
+            <w:r>
+              <w:rPr>
+                <w:webHidden/>
+              </w:rPr>
+              <w:tab/>
+            </w:r>
+            <w:r>
+              <w:rPr>
+                <w:webHidden/>
+              </w:rPr>
+              <w:fldChar w:fldCharType="begin"/>
+            </w:r>
+            <w:r>
+              <w:rPr>
+                <w:webHidden/>
+              </w:rPr>
+              <w:instrText xml:space="preserve"> PAGEREF _Toc116820595 \h </w:instrText>
+            </w:r>
+            <w:r>
+              <w:rPr>
+                <w:webHidden/>
+              </w:rPr>
+            </w:r>
+            <w:r>
+              <w:rPr>
+                <w:webHidden/>
+              </w:rPr>
+              <w:fldChar w:fldCharType="separate"/>
+            </w:r>
+            <w:r>
+              <w:rPr>
+                <w:webHidden/>
+              </w:rPr>
+              <w:t>19</w:t>
+            </w:r>
+            <w:r>
+              <w:rPr>
+                <w:webHidden/>
+              </w:rPr>
+              <w:fldChar w:fldCharType="end"/>
+            </w:r>
+          </w:hyperlink>
+        </w:p>
+        <w:p>
+          <w:pPr>
+            <w:pStyle w:val="Inhopg3"/>
+            <w:rPr>
+              <w:rFonts w:asciiTheme="minorHAnsi" w:eastAsiaTheme="minorEastAsia" w:hAnsiTheme="minorHAnsi" w:cstheme="minorBidi"/>
+              <w:sz w:val="22"/>
+              <w:szCs w:val="22"/>
+            </w:rPr>
+          </w:pPr>
+          <w:hyperlink w:anchor="_Toc116820596" w:history="1">
+            <w:r>
+              <w:rPr>
+                <w:webHidden/>
+              </w:rPr>
+              <w:tab/>
+            </w:r>
+            <w:r>
+              <w:rPr>
+                <w:webHidden/>
+              </w:rPr>
+              <w:fldChar w:fldCharType="begin"/>
+            </w:r>
+            <w:r>
+              <w:rPr>
+                <w:webHidden/>
+              </w:rPr>
+              <w:instrText xml:space="preserve"> PAGEREF _Toc116820596 \h </w:instrText>
+            </w:r>
+            <w:r>
+              <w:rPr>
+                <w:webHidden/>
+              </w:rPr>
+            </w:r>
+            <w:r>
+              <w:rPr>
+                <w:webHidden/>
+              </w:rPr>
+              <w:fldChar w:fldCharType="separate"/>
+            </w:r>
+            <w:r>
+              <w:rPr>
+                <w:webHidden/>
+              </w:rPr>
+              <w:t>19</w:t>
+            </w:r>
+            <w:r>
+              <w:rPr>
+                <w:webHidden/>
+              </w:rPr>
+              <w:fldChar w:fldCharType="end"/>
+            </w:r>
+          </w:hyperlink>
+        </w:p>
+        <w:p>
+          <w:pPr>
+            <w:pStyle w:val="Inhopg3"/>
+            <w:rPr>
+              <w:rFonts w:asciiTheme="minorHAnsi" w:eastAsiaTheme="minorEastAsia" w:hAnsiTheme="minorHAnsi" w:cstheme="minorBidi"/>
+              <w:sz w:val="22"/>
+              <w:szCs w:val="22"/>
+            </w:rPr>
+          </w:pPr>
+          <w:hyperlink w:anchor="_Toc116820597" w:history="1">
+            <w:r>
+              <w:rPr>
+                <w:rStyle w:val="Hyperlink"/>
+              </w:rPr>
+              <w:t>Dit is de tattoo detail page waarbij men een beetje meer over de tattoo te weten komt.  Shop Page</w:t>
+            </w:r>
+            <w:r>
+              <w:rPr>
+                <w:webHidden/>
+              </w:rPr>
+              <w:tab/>
+            </w:r>
+            <w:r>
+              <w:rPr>
+                <w:webHidden/>
+              </w:rPr>
+              <w:fldChar w:fldCharType="begin"/>
+            </w:r>
+            <w:r>
+              <w:rPr>
+                <w:webHidden/>
+              </w:rPr>
+              <w:instrText xml:space="preserve"> PAGEREF _Toc116820597 \h </w:instrText>
+            </w:r>
+            <w:r>
+              <w:rPr>
+                <w:webHidden/>
+              </w:rPr>
+            </w:r>
+            <w:r>
+              <w:rPr>
+                <w:webHidden/>
+              </w:rPr>
+              <w:fldChar w:fldCharType="separate"/>
+            </w:r>
+            <w:r>
+              <w:rPr>
+                <w:webHidden/>
+              </w:rPr>
+              <w:t>19</w:t>
+            </w:r>
+            <w:r>
+              <w:rPr>
+                <w:webHidden/>
+              </w:rPr>
+              <w:fldChar w:fldCharType="end"/>
+            </w:r>
+          </w:hyperlink>
+        </w:p>
+        <w:p>
+          <w:pPr>
+            <w:pStyle w:val="Inhopg3"/>
+            <w:rPr>
+              <w:rFonts w:asciiTheme="minorHAnsi" w:eastAsiaTheme="minorEastAsia" w:hAnsiTheme="minorHAnsi" w:cstheme="minorBidi"/>
+              <w:sz w:val="22"/>
+              <w:szCs w:val="22"/>
+            </w:rPr>
+          </w:pPr>
+          <w:hyperlink w:anchor="_Toc116820598" w:history="1">
+            <w:r>
+              <w:rPr>
+                <w:rStyle w:val="Hyperlink"/>
+              </w:rPr>
+              <w:t>1.2.10</w:t>
+            </w:r>
+            <w:r>
+              <w:rPr>
+                <w:rFonts w:asciiTheme="minorHAnsi" w:eastAsiaTheme="minorEastAsia" w:hAnsiTheme="minorHAnsi" w:cstheme="minorBidi"/>
+                <w:sz w:val="22"/>
+                <w:szCs w:val="22"/>
+              </w:rPr>
+              <w:tab/>
+            </w:r>
+            <w:r>
+              <w:rPr>
+                <w:rStyle w:val="Hyperlink"/>
+              </w:rPr>
+              <w:t>Tattoo Page</w:t>
+            </w:r>
+            <w:r>
+              <w:rPr>
+                <w:webHidden/>
+              </w:rPr>
+              <w:tab/>
+            </w:r>
+            <w:r>
+              <w:rPr>
+                <w:webHidden/>
+              </w:rPr>
+              <w:fldChar w:fldCharType="begin"/>
+            </w:r>
+            <w:r>
+              <w:rPr>
+                <w:webHidden/>
+              </w:rPr>
+              <w:instrText xml:space="preserve"> PAGEREF _Toc116820598 \h </w:instrText>
+            </w:r>
+            <w:r>
+              <w:rPr>
+                <w:webHidden/>
+              </w:rPr>
+            </w:r>
+            <w:r>
+              <w:rPr>
+                <w:webHidden/>
+              </w:rPr>
+              <w:fldChar w:fldCharType="separate"/>
+            </w:r>
+            <w:r>
+              <w:rPr>
+                <w:webHidden/>
+              </w:rPr>
+              <w:t>20</w:t>
+            </w:r>
+            <w:r>
+              <w:rPr>
+                <w:webHidden/>
+              </w:rPr>
+              <w:fldChar w:fldCharType="end"/>
+            </w:r>
+          </w:hyperlink>
+        </w:p>
+        <w:p>
+          <w:pPr>
+            <w:pStyle w:val="Inhopg3"/>
+            <w:rPr>
+              <w:rFonts w:asciiTheme="minorHAnsi" w:eastAsiaTheme="minorEastAsia" w:hAnsiTheme="minorHAnsi" w:cstheme="minorBidi"/>
+              <w:sz w:val="22"/>
+              <w:szCs w:val="22"/>
+            </w:rPr>
+          </w:pPr>
+          <w:hyperlink w:anchor="_Toc116820599" w:history="1">
+            <w:r>
+              <w:rPr>
+                <w:rStyle w:val="Hyperlink"/>
+              </w:rPr>
+              <w:t>1.2.11</w:t>
+            </w:r>
+            <w:r>
+              <w:rPr>
+                <w:rFonts w:asciiTheme="minorHAnsi" w:eastAsiaTheme="minorEastAsia" w:hAnsiTheme="minorHAnsi" w:cstheme="minorBidi"/>
+                <w:sz w:val="22"/>
+                <w:szCs w:val="22"/>
+              </w:rPr>
+              <w:tab/>
+            </w:r>
+            <w:r>
+              <w:rPr>
+                <w:rStyle w:val="Hyperlink"/>
+              </w:rPr>
+              <w:t xml:space="preserve">ERD-schema  </w:t>
+            </w:r>
+            <w:r>
+              <w:rPr>
+                <w:webHidden/>
+              </w:rPr>
+              <w:tab/>
+            </w:r>
+            <w:r>
+              <w:rPr>
+                <w:webHidden/>
+              </w:rPr>
+              <w:fldChar w:fldCharType="begin"/>
+            </w:r>
+            <w:r>
+              <w:rPr>
+                <w:webHidden/>
+              </w:rPr>
+              <w:instrText xml:space="preserve"> PAGEREF _Toc116820599 \h </w:instrText>
+            </w:r>
+            <w:r>
+              <w:rPr>
+                <w:webHidden/>
+              </w:rPr>
+            </w:r>
+            <w:r>
+              <w:rPr>
+                <w:webHidden/>
+              </w:rPr>
+              <w:fldChar w:fldCharType="separate"/>
+            </w:r>
+            <w:r>
+              <w:rPr>
+                <w:webHidden/>
+              </w:rPr>
+              <w:t>20</w:t>
             </w:r>
             <w:r>
               <w:rPr>
@@ -852,7 +1573,7 @@
               <w:szCs w:val="22"/>
             </w:rPr>
           </w:pPr>
-          <w:hyperlink w:anchor="_Toc85393038" w:history="1">
+          <w:hyperlink w:anchor="_Toc116820600" w:history="1">
             <w:r>
               <w:rPr>
                 <w:rStyle w:val="Hyperlink"/>
@@ -874,7 +1595,7 @@
                 <w:rStyle w:val="Hyperlink"/>
                 <w:noProof/>
               </w:rPr>
-              <w:t>Planning eerste week</w:t>
+              <w:t>Week Planning</w:t>
             </w:r>
             <w:r>
               <w:rPr>
@@ -895,7 +1616,7 @@
                 <w:noProof/>
                 <w:webHidden/>
               </w:rPr>
-              <w:instrText xml:space="preserve"> PAGEREF _Toc85393038 \h </w:instrText>
+              <w:instrText xml:space="preserve"> PAGEREF _Toc116820600 \h </w:instrText>
             </w:r>
             <w:r>
               <w:rPr>
@@ -915,91 +1636,7 @@
                 <w:noProof/>
                 <w:webHidden/>
               </w:rPr>
-              <w:t>12</w:t>
-            </w:r>
-            <w:r>
-              <w:rPr>
-                <w:noProof/>
-                <w:webHidden/>
-              </w:rPr>
-              <w:fldChar w:fldCharType="end"/>
-            </w:r>
-          </w:hyperlink>
-        </w:p>
-        <w:p>
-          <w:pPr>
-            <w:pStyle w:val="Inhopg2"/>
-            <w:rPr>
-              <w:rFonts w:asciiTheme="minorHAnsi" w:eastAsiaTheme="minorEastAsia" w:hAnsiTheme="minorHAnsi" w:cstheme="minorBidi"/>
-              <w:noProof/>
-              <w:sz w:val="22"/>
-              <w:szCs w:val="22"/>
-            </w:rPr>
-          </w:pPr>
-          <w:hyperlink w:anchor="_Toc85393039" w:history="1">
-            <w:r>
-              <w:rPr>
-                <w:rStyle w:val="Hyperlink"/>
-                <w:noProof/>
-              </w:rPr>
-              <w:t>1.4</w:t>
-            </w:r>
-            <w:r>
-              <w:rPr>
-                <w:rFonts w:asciiTheme="minorHAnsi" w:eastAsiaTheme="minorEastAsia" w:hAnsiTheme="minorHAnsi" w:cstheme="minorBidi"/>
-                <w:noProof/>
-                <w:sz w:val="22"/>
-                <w:szCs w:val="22"/>
-              </w:rPr>
-              <w:tab/>
-            </w:r>
-            <w:r>
-              <w:rPr>
-                <w:rStyle w:val="Hyperlink"/>
-                <w:noProof/>
-              </w:rPr>
-              <w:t>Afgewerkt</w:t>
-            </w:r>
-            <w:r>
-              <w:rPr>
-                <w:noProof/>
-                <w:webHidden/>
-              </w:rPr>
-              <w:tab/>
-            </w:r>
-            <w:r>
-              <w:rPr>
-                <w:noProof/>
-                <w:webHidden/>
-              </w:rPr>
-              <w:fldChar w:fldCharType="begin"/>
-            </w:r>
-            <w:r>
-              <w:rPr>
-                <w:noProof/>
-                <w:webHidden/>
-              </w:rPr>
-              <w:instrText xml:space="preserve"> PAGEREF _Toc85393039 \h </w:instrText>
-            </w:r>
-            <w:r>
-              <w:rPr>
-                <w:noProof/>
-                <w:webHidden/>
-              </w:rPr>
-            </w:r>
-            <w:r>
-              <w:rPr>
-                <w:noProof/>
-                <w:webHidden/>
-              </w:rPr>
-              <w:fldChar w:fldCharType="separate"/>
-            </w:r>
-            <w:r>
-              <w:rPr>
-                <w:noProof/>
-                <w:webHidden/>
-              </w:rPr>
-              <w:t>13</w:t>
+              <w:t>21</w:t>
             </w:r>
             <w:r>
               <w:rPr>
@@ -1019,12 +1656,12 @@
               <w:szCs w:val="22"/>
             </w:rPr>
           </w:pPr>
-          <w:hyperlink w:anchor="_Toc85393040" w:history="1">
+          <w:hyperlink w:anchor="_Toc116820601" w:history="1">
             <w:r>
               <w:rPr>
                 <w:rStyle w:val="Hyperlink"/>
               </w:rPr>
-              <w:t>1.4.1</w:t>
+              <w:t>1.3.1</w:t>
             </w:r>
             <w:r>
               <w:rPr>
@@ -1038,7 +1675,7 @@
               <w:rPr>
                 <w:rStyle w:val="Hyperlink"/>
               </w:rPr>
-              <w:t>Zondag 7/11</w:t>
+              <w:t>17-23 okt 2022</w:t>
             </w:r>
             <w:r>
               <w:rPr>
@@ -1056,7 +1693,7 @@
               <w:rPr>
                 <w:webHidden/>
               </w:rPr>
-              <w:instrText xml:space="preserve"> PAGEREF _Toc85393040 \h </w:instrText>
+              <w:instrText xml:space="preserve"> PAGEREF _Toc116820601 \h </w:instrText>
             </w:r>
             <w:r>
               <w:rPr>
@@ -1073,7 +1710,7 @@
               <w:rPr>
                 <w:webHidden/>
               </w:rPr>
-              <w:t>13</w:t>
+              <w:t>21</w:t>
             </w:r>
             <w:r>
               <w:rPr>
@@ -1092,12 +1729,12 @@
               <w:szCs w:val="22"/>
             </w:rPr>
           </w:pPr>
-          <w:hyperlink w:anchor="_Toc85393041" w:history="1">
+          <w:hyperlink w:anchor="_Toc116820602" w:history="1">
             <w:r>
               <w:rPr>
                 <w:rStyle w:val="Hyperlink"/>
               </w:rPr>
-              <w:t>1.4.2</w:t>
+              <w:t>1.3.2</w:t>
             </w:r>
             <w:r>
               <w:rPr>
@@ -1111,7 +1748,7 @@
               <w:rPr>
                 <w:rStyle w:val="Hyperlink"/>
               </w:rPr>
-              <w:t>Zondag 14/11</w:t>
+              <w:t>24-30 okt 2022</w:t>
             </w:r>
             <w:r>
               <w:rPr>
@@ -1129,7 +1766,7 @@
               <w:rPr>
                 <w:webHidden/>
               </w:rPr>
-              <w:instrText xml:space="preserve"> PAGEREF _Toc85393041 \h </w:instrText>
+              <w:instrText xml:space="preserve"> PAGEREF _Toc116820602 \h </w:instrText>
             </w:r>
             <w:r>
               <w:rPr>
@@ -1146,7 +1783,226 @@
               <w:rPr>
                 <w:webHidden/>
               </w:rPr>
-              <w:t>14</w:t>
+              <w:t>21</w:t>
+            </w:r>
+            <w:r>
+              <w:rPr>
+                <w:webHidden/>
+              </w:rPr>
+              <w:fldChar w:fldCharType="end"/>
+            </w:r>
+          </w:hyperlink>
+        </w:p>
+        <w:p>
+          <w:pPr>
+            <w:pStyle w:val="Inhopg3"/>
+            <w:rPr>
+              <w:rFonts w:asciiTheme="minorHAnsi" w:eastAsiaTheme="minorEastAsia" w:hAnsiTheme="minorHAnsi" w:cstheme="minorBidi"/>
+              <w:sz w:val="22"/>
+              <w:szCs w:val="22"/>
+            </w:rPr>
+          </w:pPr>
+          <w:hyperlink w:anchor="_Toc116820603" w:history="1">
+            <w:r>
+              <w:rPr>
+                <w:rStyle w:val="Hyperlink"/>
+              </w:rPr>
+              <w:t>1.3.3</w:t>
+            </w:r>
+            <w:r>
+              <w:rPr>
+                <w:rFonts w:asciiTheme="minorHAnsi" w:eastAsiaTheme="minorEastAsia" w:hAnsiTheme="minorHAnsi" w:cstheme="minorBidi"/>
+                <w:sz w:val="22"/>
+                <w:szCs w:val="22"/>
+              </w:rPr>
+              <w:tab/>
+            </w:r>
+            <w:r>
+              <w:rPr>
+                <w:rStyle w:val="Hyperlink"/>
+              </w:rPr>
+              <w:t>31 okt - 6 nov 2022</w:t>
+            </w:r>
+            <w:r>
+              <w:rPr>
+                <w:webHidden/>
+              </w:rPr>
+              <w:tab/>
+            </w:r>
+            <w:r>
+              <w:rPr>
+                <w:webHidden/>
+              </w:rPr>
+              <w:fldChar w:fldCharType="begin"/>
+            </w:r>
+            <w:r>
+              <w:rPr>
+                <w:webHidden/>
+              </w:rPr>
+              <w:instrText xml:space="preserve"> PAGEREF _Toc116820603 \h </w:instrText>
+            </w:r>
+            <w:r>
+              <w:rPr>
+                <w:webHidden/>
+              </w:rPr>
+            </w:r>
+            <w:r>
+              <w:rPr>
+                <w:webHidden/>
+              </w:rPr>
+              <w:fldChar w:fldCharType="separate"/>
+            </w:r>
+            <w:r>
+              <w:rPr>
+                <w:webHidden/>
+              </w:rPr>
+              <w:t>21</w:t>
+            </w:r>
+            <w:r>
+              <w:rPr>
+                <w:webHidden/>
+              </w:rPr>
+              <w:fldChar w:fldCharType="end"/>
+            </w:r>
+          </w:hyperlink>
+        </w:p>
+        <w:p>
+          <w:pPr>
+            <w:pStyle w:val="Inhopg3"/>
+            <w:rPr>
+              <w:rFonts w:asciiTheme="minorHAnsi" w:eastAsiaTheme="minorEastAsia" w:hAnsiTheme="minorHAnsi" w:cstheme="minorBidi"/>
+              <w:sz w:val="22"/>
+              <w:szCs w:val="22"/>
+            </w:rPr>
+          </w:pPr>
+          <w:hyperlink w:anchor="_Toc116820604" w:history="1">
+            <w:r>
+              <w:rPr>
+                <w:rStyle w:val="Hyperlink"/>
+              </w:rPr>
+              <w:t>1.3.4</w:t>
+            </w:r>
+            <w:r>
+              <w:rPr>
+                <w:rFonts w:asciiTheme="minorHAnsi" w:eastAsiaTheme="minorEastAsia" w:hAnsiTheme="minorHAnsi" w:cstheme="minorBidi"/>
+                <w:sz w:val="22"/>
+                <w:szCs w:val="22"/>
+              </w:rPr>
+              <w:tab/>
+            </w:r>
+            <w:r>
+              <w:rPr>
+                <w:rStyle w:val="Hyperlink"/>
+              </w:rPr>
+              <w:t>7 - 13 nov 2022</w:t>
+            </w:r>
+            <w:r>
+              <w:rPr>
+                <w:webHidden/>
+              </w:rPr>
+              <w:tab/>
+            </w:r>
+            <w:r>
+              <w:rPr>
+                <w:webHidden/>
+              </w:rPr>
+              <w:fldChar w:fldCharType="begin"/>
+            </w:r>
+            <w:r>
+              <w:rPr>
+                <w:webHidden/>
+              </w:rPr>
+              <w:instrText xml:space="preserve"> PAGEREF _Toc116820604 \h </w:instrText>
+            </w:r>
+            <w:r>
+              <w:rPr>
+                <w:webHidden/>
+              </w:rPr>
+            </w:r>
+            <w:r>
+              <w:rPr>
+                <w:webHidden/>
+              </w:rPr>
+              <w:fldChar w:fldCharType="separate"/>
+            </w:r>
+            <w:r>
+              <w:rPr>
+                <w:webHidden/>
+              </w:rPr>
+              <w:t>21</w:t>
+            </w:r>
+            <w:r>
+              <w:rPr>
+                <w:webHidden/>
+              </w:rPr>
+              <w:fldChar w:fldCharType="end"/>
+            </w:r>
+          </w:hyperlink>
+        </w:p>
+        <w:p>
+          <w:pPr>
+            <w:pStyle w:val="Inhopg3"/>
+            <w:rPr>
+              <w:rFonts w:asciiTheme="minorHAnsi" w:eastAsiaTheme="minorEastAsia" w:hAnsiTheme="minorHAnsi" w:cstheme="minorBidi"/>
+              <w:sz w:val="22"/>
+              <w:szCs w:val="22"/>
+            </w:rPr>
+          </w:pPr>
+          <w:hyperlink w:anchor="_Toc116820605" w:history="1">
+            <w:r>
+              <w:rPr>
+                <w:rStyle w:val="Hyperlink"/>
+              </w:rPr>
+              <w:t>1.3.5</w:t>
+            </w:r>
+            <w:r>
+              <w:rPr>
+                <w:rFonts w:asciiTheme="minorHAnsi" w:eastAsiaTheme="minorEastAsia" w:hAnsiTheme="minorHAnsi" w:cstheme="minorBidi"/>
+                <w:sz w:val="22"/>
+                <w:szCs w:val="22"/>
+              </w:rPr>
+              <w:tab/>
+            </w:r>
+            <w:r>
+              <w:rPr>
+                <w:rStyle w:val="Hyperlink"/>
+              </w:rPr>
+              <w:t>14 - 21 nov 2022</w:t>
+            </w:r>
+            <w:r>
+              <w:rPr>
+                <w:webHidden/>
+              </w:rPr>
+              <w:tab/>
+            </w:r>
+            <w:r>
+              <w:rPr>
+                <w:webHidden/>
+              </w:rPr>
+              <w:fldChar w:fldCharType="begin"/>
+            </w:r>
+            <w:r>
+              <w:rPr>
+                <w:webHidden/>
+              </w:rPr>
+              <w:instrText xml:space="preserve"> PAGEREF _Toc116820605 \h </w:instrText>
+            </w:r>
+            <w:r>
+              <w:rPr>
+                <w:webHidden/>
+              </w:rPr>
+            </w:r>
+            <w:r>
+              <w:rPr>
+                <w:webHidden/>
+              </w:rPr>
+              <w:fldChar w:fldCharType="separate"/>
+            </w:r>
+            <w:r>
+              <w:rPr>
+                <w:webHidden/>
+              </w:rPr>
+              <w:t>21</w:t>
             </w:r>
             <w:r>
               <w:rPr>
@@ -1195,7 +2051,7 @@
       <w:bookmarkStart w:id="7" w:name="_Toc144271811"/>
       <w:bookmarkStart w:id="8" w:name="_Toc144272024"/>
       <w:bookmarkStart w:id="9" w:name="_Toc144653032"/>
-      <w:bookmarkStart w:id="10" w:name="_Toc85393029"/>
+      <w:bookmarkStart w:id="10" w:name="_Toc116820580"/>
       <w:r>
         <w:lastRenderedPageBreak/>
         <w:t>I</w:t>
@@ -1219,7 +2075,23 @@
     </w:p>
     <w:p>
       <w:r>
-        <w:t>Voor dit vak moeten we invidueel een project maken naar keuze. In dit document laat ik het erd, schetsen en planning zien van mijn project.</w:t>
+        <w:t xml:space="preserve">Voor dit vak moeten we </w:t>
+      </w:r>
+      <w:proofErr w:type="spellStart"/>
+      <w:r>
+        <w:t>invidueel</w:t>
+      </w:r>
+      <w:proofErr w:type="spellEnd"/>
+      <w:r>
+        <w:t xml:space="preserve"> een project maken naar keuze. In dit document laat ik het </w:t>
+      </w:r>
+      <w:proofErr w:type="spellStart"/>
+      <w:r>
+        <w:t>erd</w:t>
+      </w:r>
+      <w:proofErr w:type="spellEnd"/>
+      <w:r>
+        <w:t>, schetsen en planning zien van mijn project.</w:t>
       </w:r>
     </w:p>
     <w:p/>
@@ -1240,7 +2112,7 @@
       <w:pPr>
         <w:pStyle w:val="Kop1"/>
       </w:pPr>
-      <w:bookmarkStart w:id="13" w:name="_Toc85393030"/>
+      <w:bookmarkStart w:id="13" w:name="_Toc116820581"/>
       <w:r>
         <w:lastRenderedPageBreak/>
         <w:t xml:space="preserve">Opdracht </w:t>
@@ -1254,7 +2126,7 @@
       <w:pPr>
         <w:pStyle w:val="Kop2"/>
       </w:pPr>
-      <w:bookmarkStart w:id="14" w:name="_Toc85393031"/>
+      <w:bookmarkStart w:id="14" w:name="_Toc116820582"/>
       <w:r>
         <w:t>Verslag</w:t>
       </w:r>
@@ -1339,7 +2211,15 @@
         <w:t>Elke pagina van de website is publiek toegankelijk maar wanneer de persoon een product wilt kopen moet hij ingelogd zijn.</w:t>
       </w:r>
       <w:r>
-        <w:t xml:space="preserve"> Enkele pagina’s met admin rechten: product pagina, tattoo pagina om tattoos en producten toe te voegen of verwijderen.</w:t>
+        <w:t xml:space="preserve"> Enkele pagina’s met </w:t>
+      </w:r>
+      <w:proofErr w:type="spellStart"/>
+      <w:r>
+        <w:t>admin</w:t>
+      </w:r>
+      <w:proofErr w:type="spellEnd"/>
+      <w:r>
+        <w:t xml:space="preserve"> rechten: product pagina, tattoo pagina om tattoos en producten toe te voegen of verwijderen.</w:t>
       </w:r>
       <w:r>
         <w:t xml:space="preserve"> De webapplicatie heeft een registreer, inlog, tattoo, tattoodetail, product, productdetail, artiest, home pagina nodig.</w:t>
@@ -1349,7 +2229,7 @@
       <w:pPr>
         <w:pStyle w:val="Kop2"/>
       </w:pPr>
-      <w:bookmarkStart w:id="15" w:name="_Toc85393032"/>
+      <w:bookmarkStart w:id="15" w:name="_Toc116820583"/>
       <w:r>
         <w:lastRenderedPageBreak/>
         <w:t>Prototypes</w:t>
@@ -1360,7 +2240,7 @@
       <w:pPr>
         <w:pStyle w:val="Kop3"/>
       </w:pPr>
-      <w:bookmarkStart w:id="16" w:name="_Toc85393033"/>
+      <w:bookmarkStart w:id="16" w:name="_Toc116820584"/>
       <w:r>
         <w:t>Register pagina</w:t>
       </w:r>
@@ -1413,6 +2293,7 @@
           </wp:inline>
         </w:drawing>
       </w:r>
+      <w:bookmarkEnd w:id="16"/>
     </w:p>
     <w:p>
       <w:pPr>
@@ -1426,17 +2307,18 @@
       <w:r>
         <w:br/>
       </w:r>
+      <w:bookmarkStart w:id="17" w:name="_Toc116820585"/>
       <w:r>
         <w:t>Dit is de register pagina, om in te kunnen loggen moeten ze zich eerst registreren.</w:t>
       </w:r>
-      <w:bookmarkEnd w:id="16"/>
+      <w:bookmarkEnd w:id="17"/>
     </w:p>
     <w:p/>
     <w:p>
       <w:pPr>
         <w:pStyle w:val="Kop3"/>
       </w:pPr>
-      <w:bookmarkStart w:id="17" w:name="_Toc85393034"/>
+      <w:bookmarkStart w:id="18" w:name="_Toc116820586"/>
       <w:r>
         <w:lastRenderedPageBreak/>
         <w:t>Inlog</w:t>
@@ -1444,6 +2326,7 @@
       <w:r>
         <w:t xml:space="preserve"> pagina</w:t>
       </w:r>
+      <w:bookmarkEnd w:id="18"/>
     </w:p>
     <w:p>
       <w:pPr>
@@ -1454,6 +2337,7 @@
         </w:numPr>
         <w:ind w:left="720"/>
       </w:pPr>
+      <w:bookmarkStart w:id="19" w:name="_Toc116820587"/>
       <w:r>
         <w:rPr>
           <w:noProof/>
@@ -1507,20 +2391,62 @@
         <w:t>log in pagina</w:t>
       </w:r>
       <w:r>
-        <w:t xml:space="preserve">. </w:t>
+        <w:t>.</w:t>
+      </w:r>
+      <w:bookmarkEnd w:id="19"/>
+      <w:r>
+        <w:t xml:space="preserve"> </w:t>
+      </w:r>
+      <w:r>
+        <w:br/>
       </w:r>
     </w:p>
     <w:p>
       <w:pPr>
-        <w:pStyle w:val="Kop3"/>
-      </w:pPr>
-      <w:r>
-        <w:t>Admin shop pagina</w:t>
+        <w:spacing w:before="0" w:beforeAutospacing="0" w:after="160" w:line="259" w:lineRule="auto"/>
+        <w:rPr>
+          <w:rFonts w:cs="Arial"/>
+          <w:b/>
+          <w:bCs/>
+          <w:color w:val="00A0AE" w:themeColor="accent1"/>
+          <w:sz w:val="22"/>
+          <w:szCs w:val="26"/>
+        </w:rPr>
+      </w:pPr>
+      <w:r>
+        <w:br w:type="page"/>
       </w:r>
     </w:p>
     <w:p>
-      <w:r>
-        <w:lastRenderedPageBreak/>
+      <w:pPr>
+        <w:pStyle w:val="Kop3"/>
+        <w:numPr>
+          <w:ilvl w:val="0"/>
+          <w:numId w:val="0"/>
+        </w:numPr>
+        <w:ind w:left="720"/>
+      </w:pPr>
+    </w:p>
+    <w:p>
+      <w:pPr>
+        <w:pStyle w:val="Kop3"/>
+      </w:pPr>
+      <w:bookmarkStart w:id="20" w:name="_Toc116820588"/>
+      <w:proofErr w:type="spellStart"/>
+      <w:r>
+        <w:t>Admin</w:t>
+      </w:r>
+      <w:proofErr w:type="spellEnd"/>
+      <w:r>
+        <w:t xml:space="preserve"> shop pagina</w:t>
+      </w:r>
+      <w:bookmarkEnd w:id="20"/>
+    </w:p>
+    <w:p>
+      <w:r>
+        <w:rPr>
+          <w:noProof/>
+        </w:rPr>
         <w:drawing>
           <wp:inline distT="0" distB="0" distL="0" distR="0" wp14:anchorId="031B8725" wp14:editId="18D50673">
             <wp:extent cx="4896485" cy="5303520"/>
@@ -1575,13 +2501,23 @@
       <w:pPr>
         <w:pStyle w:val="Kop3"/>
       </w:pPr>
+      <w:bookmarkStart w:id="21" w:name="_Toc116820589"/>
+      <w:proofErr w:type="spellStart"/>
       <w:r>
         <w:lastRenderedPageBreak/>
-        <w:t>Admin tattoo pagina</w:t>
-      </w:r>
+        <w:t>Admin</w:t>
+      </w:r>
+      <w:proofErr w:type="spellEnd"/>
+      <w:r>
+        <w:t xml:space="preserve"> tattoo pagina</w:t>
+      </w:r>
+      <w:bookmarkEnd w:id="21"/>
     </w:p>
     <w:p>
       <w:r>
+        <w:rPr>
+          <w:noProof/>
+        </w:rPr>
         <w:drawing>
           <wp:inline distT="0" distB="0" distL="0" distR="0" wp14:anchorId="5E224220" wp14:editId="07BF82CF">
             <wp:extent cx="4896485" cy="5378450"/>
@@ -1623,10 +2559,17 @@
       <w:pPr>
         <w:pStyle w:val="Kop3"/>
       </w:pPr>
+      <w:bookmarkStart w:id="22" w:name="_Toc116820590"/>
+      <w:proofErr w:type="spellStart"/>
       <w:r>
         <w:lastRenderedPageBreak/>
-        <w:t>Admin artiest pagina</w:t>
-      </w:r>
+        <w:t>Admin</w:t>
+      </w:r>
+      <w:proofErr w:type="spellEnd"/>
+      <w:r>
+        <w:t xml:space="preserve"> artiest pagina</w:t>
+      </w:r>
+      <w:bookmarkEnd w:id="22"/>
     </w:p>
     <w:p>
       <w:pPr>
@@ -1637,7 +2580,11 @@
         </w:numPr>
         <w:ind w:left="720"/>
       </w:pPr>
-      <w:r>
+      <w:bookmarkStart w:id="23" w:name="_Toc116820591"/>
+      <w:r>
+        <w:rPr>
+          <w:noProof/>
+        </w:rPr>
         <w:drawing>
           <wp:inline distT="0" distB="0" distL="0" distR="0" wp14:anchorId="6A63658E" wp14:editId="2BEA3DB4">
             <wp:extent cx="4896485" cy="5312410"/>
@@ -1674,20 +2621,20 @@
           </wp:inline>
         </w:drawing>
       </w:r>
+      <w:bookmarkEnd w:id="23"/>
       <w:r>
         <w:br/>
       </w:r>
       <w:r>
         <w:br/>
       </w:r>
-      <w:bookmarkEnd w:id="17"/>
     </w:p>
     <w:p/>
     <w:p>
       <w:pPr>
         <w:pStyle w:val="Kop3"/>
       </w:pPr>
-      <w:bookmarkStart w:id="18" w:name="_Toc85393035"/>
+      <w:bookmarkStart w:id="24" w:name="_Toc116820592"/>
       <w:r>
         <w:lastRenderedPageBreak/>
         <w:t>artiest</w:t>
@@ -1768,10 +2715,10 @@
       <w:r>
         <w:t xml:space="preserve">. </w:t>
       </w:r>
-      <w:bookmarkEnd w:id="18"/>
       <w:r>
         <w:t>Wanneer men een artiest interessant vinden kunnen mensen op contact klikken waarbij ze naar de contacteer pagina gaan.</w:t>
       </w:r>
+      <w:bookmarkEnd w:id="24"/>
       <w:r>
         <w:t xml:space="preserve"> </w:t>
       </w:r>
@@ -1792,7 +2739,7 @@
       <w:pPr>
         <w:pStyle w:val="Kop3"/>
       </w:pPr>
-      <w:bookmarkStart w:id="19" w:name="_Toc85393036"/>
+      <w:bookmarkStart w:id="25" w:name="_Toc116820593"/>
       <w:r>
         <w:t>Home</w:t>
       </w:r>
@@ -1805,6 +2752,7 @@
       <w:r>
         <w:t>a</w:t>
       </w:r>
+      <w:bookmarkEnd w:id="25"/>
     </w:p>
     <w:p>
       <w:r>
@@ -1866,9 +2814,16 @@
       <w:pPr>
         <w:pStyle w:val="Kop3"/>
       </w:pPr>
-      <w:r>
-        <w:t>ShopDetail Page</w:t>
-      </w:r>
+      <w:bookmarkStart w:id="26" w:name="_Toc116820594"/>
+      <w:proofErr w:type="spellStart"/>
+      <w:r>
+        <w:t>ShopDetail</w:t>
+      </w:r>
+      <w:proofErr w:type="spellEnd"/>
+      <w:r>
+        <w:t xml:space="preserve"> Page</w:t>
+      </w:r>
+      <w:bookmarkEnd w:id="26"/>
     </w:p>
     <w:p>
       <w:r>
@@ -1932,6 +2887,7 @@
           <w:noProof/>
         </w:rPr>
       </w:pPr>
+      <w:bookmarkStart w:id="27" w:name="_Toc116820595"/>
       <w:r>
         <w:rPr>
           <w:noProof/>
@@ -1939,6 +2895,7 @@
         <w:lastRenderedPageBreak/>
         <w:t>Tattoo detail page</w:t>
       </w:r>
+      <w:bookmarkEnd w:id="27"/>
     </w:p>
     <w:p>
       <w:pPr>
@@ -1951,6 +2908,7 @@
           <w:noProof/>
         </w:rPr>
       </w:pPr>
+      <w:bookmarkStart w:id="28" w:name="_Toc116820596"/>
       <w:r>
         <w:rPr>
           <w:noProof/>
@@ -1991,6 +2949,7 @@
           </wp:inline>
         </w:drawing>
       </w:r>
+      <w:bookmarkEnd w:id="28"/>
     </w:p>
     <w:p>
       <w:pPr>
@@ -2000,6 +2959,7 @@
           <w:numId w:val="0"/>
         </w:numPr>
       </w:pPr>
+      <w:bookmarkStart w:id="29" w:name="_Toc116820597"/>
       <w:r>
         <w:rPr>
           <w:noProof/>
@@ -2021,6 +2981,7 @@
       <w:r>
         <w:t>Shop Page</w:t>
       </w:r>
+      <w:bookmarkEnd w:id="29"/>
     </w:p>
     <w:p>
       <w:r>
@@ -2068,10 +3029,12 @@
       <w:pPr>
         <w:pStyle w:val="Kop3"/>
       </w:pPr>
+      <w:bookmarkStart w:id="30" w:name="_Toc116820598"/>
       <w:r>
         <w:lastRenderedPageBreak/>
         <w:t>Tattoo Page</w:t>
       </w:r>
+      <w:bookmarkEnd w:id="30"/>
     </w:p>
     <w:p>
       <w:r>
@@ -2143,13 +3106,12 @@
         </w:rPr>
         <w:br/>
       </w:r>
-      <w:bookmarkEnd w:id="19"/>
     </w:p>
     <w:p>
       <w:pPr>
         <w:pStyle w:val="Kop3"/>
       </w:pPr>
-      <w:bookmarkStart w:id="20" w:name="_Toc85393037"/>
+      <w:bookmarkStart w:id="31" w:name="_Toc116820599"/>
       <w:r>
         <w:t>ERD-schema</w:t>
       </w:r>
@@ -2199,7 +3161,7 @@
           </wp:inline>
         </w:drawing>
       </w:r>
-      <w:bookmarkEnd w:id="20"/>
+      <w:bookmarkEnd w:id="31"/>
     </w:p>
     <w:p>
       <w:pPr>
@@ -2216,76 +3178,256 @@
       <w:pPr>
         <w:pStyle w:val="Kop2"/>
       </w:pPr>
+      <w:bookmarkStart w:id="32" w:name="_Toc116820600"/>
       <w:r>
         <w:lastRenderedPageBreak/>
         <w:t>Week Planning</w:t>
       </w:r>
+      <w:bookmarkEnd w:id="32"/>
     </w:p>
     <w:p>
       <w:pPr>
         <w:pStyle w:val="Kop3"/>
       </w:pPr>
-      <w:bookmarkStart w:id="21" w:name="_Toc85393040"/>
-      <w:r>
-        <w:t>17-23 okt</w:t>
-      </w:r>
-      <w:bookmarkEnd w:id="21"/>
-      <w:r>
-        <w:t xml:space="preserve"> 2022</w:t>
-      </w:r>
+      <w:bookmarkStart w:id="33" w:name="_Toc116820601"/>
+      <w:r>
+        <w:t>17-23 okt 2022</w:t>
+      </w:r>
+      <w:bookmarkEnd w:id="33"/>
     </w:p>
     <w:p>
       <w:r>
-        <w:t>Ik zou al al de models van mijn website er in willen steken, en al mijn migrations toevoegen. Ik zou ook al een connectionstring willen hebben met de databank zodat ik al een paar gegevens kan toevoegen. Ik zou ook al alle routing wil ik klaar hebben zodat ik gemakkelijk door de website kan navigeren.</w:t>
+        <w:t xml:space="preserve">Ik zou al </w:t>
+      </w:r>
+      <w:proofErr w:type="spellStart"/>
+      <w:r>
+        <w:t>al</w:t>
+      </w:r>
+      <w:proofErr w:type="spellEnd"/>
+      <w:r>
+        <w:t xml:space="preserve"> de </w:t>
+      </w:r>
+      <w:proofErr w:type="spellStart"/>
+      <w:r>
+        <w:t>models</w:t>
+      </w:r>
+      <w:proofErr w:type="spellEnd"/>
+      <w:r>
+        <w:t xml:space="preserve"> van mijn website er in willen steken, en al mijn </w:t>
+      </w:r>
+      <w:proofErr w:type="spellStart"/>
+      <w:r>
+        <w:t>migrations</w:t>
+      </w:r>
+      <w:proofErr w:type="spellEnd"/>
+      <w:r>
+        <w:t xml:space="preserve"> toevoegen. Ik zou ook al een </w:t>
+      </w:r>
+      <w:proofErr w:type="spellStart"/>
+      <w:r>
+        <w:t>connectionstring</w:t>
+      </w:r>
+      <w:proofErr w:type="spellEnd"/>
+      <w:r>
+        <w:t xml:space="preserve"> willen hebben met de databank zodat ik al een paar gegevens kan toevoegen. Ik zou ook al alle routing wil ik klaar hebben zodat ik gemakkelijk door de website kan navigeren.</w:t>
       </w:r>
     </w:p>
     <w:p>
       <w:pPr>
         <w:pStyle w:val="Kop3"/>
       </w:pPr>
+      <w:bookmarkStart w:id="34" w:name="_Toc116820602"/>
       <w:r>
         <w:t>24-30 okt 2022</w:t>
       </w:r>
+      <w:bookmarkEnd w:id="34"/>
     </w:p>
     <w:p>
       <w:r>
-        <w:t>Op deze week zou ik al graag de opmaak van de footer en navbar af willen hebben. In deze week wil ik ook graag indentity toevoegen, zodat mensen al kunnen inloggen en registreren. E</w:t>
-      </w:r>
-      <w:r>
-        <w:t>nkele pagina’s toelaten voor mensen die ingelogd zijn of ingelogd zijn als admin.</w:t>
+        <w:t xml:space="preserve">Op deze week zou ik al graag de opmaak van de </w:t>
+      </w:r>
+      <w:proofErr w:type="spellStart"/>
+      <w:r>
+        <w:t>footer</w:t>
+      </w:r>
+      <w:proofErr w:type="spellEnd"/>
+      <w:r>
+        <w:t xml:space="preserve"> en </w:t>
+      </w:r>
+      <w:proofErr w:type="spellStart"/>
+      <w:r>
+        <w:t>navbar</w:t>
+      </w:r>
+      <w:proofErr w:type="spellEnd"/>
+      <w:r>
+        <w:t xml:space="preserve"> af willen hebben. In deze week wil ik ook graag </w:t>
+      </w:r>
+      <w:proofErr w:type="spellStart"/>
+      <w:r>
+        <w:t>indentity</w:t>
+      </w:r>
+      <w:proofErr w:type="spellEnd"/>
+      <w:r>
+        <w:t xml:space="preserve"> toevoegen, zodat mensen al kunnen inloggen en registreren.</w:t>
+      </w:r>
+      <w:r>
+        <w:t xml:space="preserve"> Ook zou ik e</w:t>
+      </w:r>
+      <w:r>
+        <w:t>nkele pagina</w:t>
+      </w:r>
+      <w:r>
+        <w:t>’</w:t>
+      </w:r>
+      <w:r>
+        <w:t xml:space="preserve">s </w:t>
+      </w:r>
+      <w:r>
+        <w:t>toegankelijk maken</w:t>
+      </w:r>
+      <w:r>
+        <w:t xml:space="preserve"> voor mensen die ingelogd zijn of ingelogd zijn als </w:t>
+      </w:r>
+      <w:proofErr w:type="spellStart"/>
+      <w:r>
+        <w:t>admin</w:t>
+      </w:r>
+      <w:proofErr w:type="spellEnd"/>
+      <w:r>
+        <w:t>.</w:t>
       </w:r>
     </w:p>
     <w:p>
       <w:pPr>
         <w:pStyle w:val="Kop3"/>
       </w:pPr>
-      <w:r>
-        <w:t>31 okt - 6 nov</w:t>
-      </w:r>
-      <w:r>
-        <w:t xml:space="preserve"> 2022</w:t>
-      </w:r>
+      <w:bookmarkStart w:id="35" w:name="_Toc116820603"/>
+      <w:r>
+        <w:t>31 okt - 6 nov 2022</w:t>
+      </w:r>
+      <w:bookmarkEnd w:id="35"/>
     </w:p>
     <w:p>
       <w:r>
-        <w:t xml:space="preserve">Op deze week zou ik al graag de opmaak van de </w:t>
-      </w:r>
-      <w:r>
-        <w:t>webpaginas</w:t>
-      </w:r>
-      <w:r>
-        <w:t xml:space="preserve"> af willen hebben. In deze week wil ik ook graag</w:t>
-      </w:r>
-      <w:r>
-        <w:t xml:space="preserve"> de</w:t>
-      </w:r>
-      <w:r>
-        <w:t xml:space="preserve"> indentity </w:t>
-      </w:r>
-      <w:r>
-        <w:t>pagina’s css aanpassen zodat het past bij mijn website.</w:t>
+        <w:t xml:space="preserve">Op deze week zou ik al graag de lijsten van </w:t>
+      </w:r>
+      <w:proofErr w:type="spellStart"/>
+      <w:r>
+        <w:t>tattoo’s</w:t>
+      </w:r>
+      <w:proofErr w:type="spellEnd"/>
+      <w:r>
+        <w:t>, shop, artiesten laten zien.</w:t>
+      </w:r>
+      <w:r>
+        <w:t xml:space="preserve"> </w:t>
+      </w:r>
+      <w:r>
+        <w:t xml:space="preserve">In deze week wil ik ook graag de </w:t>
+      </w:r>
+      <w:proofErr w:type="spellStart"/>
+      <w:r>
+        <w:t>indentity</w:t>
+      </w:r>
+      <w:proofErr w:type="spellEnd"/>
+      <w:r>
+        <w:t xml:space="preserve"> pagina’s </w:t>
+      </w:r>
+      <w:proofErr w:type="spellStart"/>
+      <w:r>
+        <w:t>css</w:t>
+      </w:r>
+      <w:proofErr w:type="spellEnd"/>
+      <w:r>
+        <w:t xml:space="preserve"> aanpassen zodat het past bij mijn website.</w:t>
       </w:r>
     </w:p>
+    <w:p>
+      <w:pPr>
+        <w:pStyle w:val="Kop3"/>
+      </w:pPr>
+      <w:bookmarkStart w:id="36" w:name="_Toc116820604"/>
+      <w:r>
+        <w:t>7</w:t>
+      </w:r>
+      <w:r>
+        <w:t xml:space="preserve"> - </w:t>
+      </w:r>
+      <w:r>
+        <w:t>13</w:t>
+      </w:r>
+      <w:r>
+        <w:t xml:space="preserve"> nov 2022</w:t>
+      </w:r>
+      <w:bookmarkEnd w:id="36"/>
+    </w:p>
+    <w:p>
+      <w:r>
+        <w:t xml:space="preserve">In deze week werk ik de </w:t>
+      </w:r>
+      <w:proofErr w:type="spellStart"/>
+      <w:r>
+        <w:t>admin</w:t>
+      </w:r>
+      <w:proofErr w:type="spellEnd"/>
+      <w:r>
+        <w:t xml:space="preserve"> pagina’s af en voeg hierbij ook enkele </w:t>
+      </w:r>
+      <w:proofErr w:type="spellStart"/>
+      <w:r>
+        <w:t>crud</w:t>
+      </w:r>
+      <w:proofErr w:type="spellEnd"/>
+      <w:r>
+        <w:t xml:space="preserve"> operaties aan toe zodat ik items kan toevoegen, verwijderen en aanpassen.</w:t>
+      </w:r>
+      <w:r>
+        <w:br/>
+        <w:t xml:space="preserve">Ik zou ook in deze week willen beginnen met de pagina’s te </w:t>
+      </w:r>
+      <w:proofErr w:type="spellStart"/>
+      <w:r>
+        <w:t>designen</w:t>
+      </w:r>
+      <w:proofErr w:type="spellEnd"/>
+      <w:r>
+        <w:t xml:space="preserve"> met behulp van bootstrap en </w:t>
+      </w:r>
+      <w:proofErr w:type="spellStart"/>
+      <w:r>
+        <w:t>css</w:t>
+      </w:r>
+      <w:proofErr w:type="spellEnd"/>
+      <w:r>
+        <w:t>.</w:t>
+      </w:r>
+    </w:p>
+    <w:p>
+      <w:pPr>
+        <w:pStyle w:val="Kop3"/>
+      </w:pPr>
+      <w:bookmarkStart w:id="37" w:name="_Toc116820605"/>
+      <w:r>
+        <w:t>14</w:t>
+      </w:r>
+      <w:r>
+        <w:t xml:space="preserve"> - </w:t>
+      </w:r>
+      <w:r>
+        <w:t>21</w:t>
+      </w:r>
+      <w:r>
+        <w:t xml:space="preserve"> nov 2022</w:t>
+      </w:r>
+      <w:bookmarkEnd w:id="37"/>
+    </w:p>
+    <w:p>
+      <w:r>
+        <w:t>In deze week kijk ik alles na, zet ik de puntjes op de i.</w:t>
+      </w:r>
+    </w:p>
+    <w:p/>
+    <w:p/>
     <w:p/>
     <w:p/>
     <w:p>
@@ -2901,14 +4043,14 @@
         <v:path o:extrusionok="f" gradientshapeok="t" o:connecttype="rect"/>
         <o:lock v:ext="edit" aspectratio="t"/>
       </v:shapetype>
-      <v:shape id="_x0000_i1047" type="#_x0000_t75" style="width:9pt;height:9pt" o:bullet="t">
+      <v:shape id="_x0000_i1059" type="#_x0000_t75" style="width:6pt;height:6pt" o:bullet="t">
         <v:imagedata r:id="rId1" o:title="TM_O_voor cursussjabloon"/>
       </v:shape>
     </w:pict>
   </w:numPicBullet>
   <w:numPicBullet w:numPicBulletId="1">
     <w:pict>
-      <v:shape id="_x0000_i1048" type="#_x0000_t75" style="width:160.2pt;height:160.2pt" o:bullet="t">
+      <v:shape id="_x0000_i1060" type="#_x0000_t75" style="width:162pt;height:162pt" o:bullet="t">
         <v:imagedata r:id="rId2" o:title="More_O"/>
       </v:shape>
     </w:pict>

</xml_diff>